<commit_message>
The one b4 the conflict
</commit_message>
<xml_diff>
--- a/Good.docx
+++ b/Good.docx
@@ -10,12 +10,12 @@
       <w:r>
         <w:t>eith</w:t>
       </w:r>
+      <w:bookmarkStart w:id="0" w:name="_GoBack"/>
+      <w:bookmarkEnd w:id="0"/>
       <w:proofErr w:type="spellEnd"/>
       <w:r>
         <w:t xml:space="preserve"> this piece of text?</w:t>
       </w:r>
-      <w:bookmarkStart w:id="0" w:name="_GoBack"/>
-      <w:bookmarkEnd w:id="0"/>
     </w:p>
     <w:sectPr>
       <w:pgSz w:w="12240" w:h="15840"/>
@@ -150,6 +150,7 @@
     <w:lsdException w:name="HTML Sample" w:semiHidden="1" w:unhideWhenUsed="1"/>
     <w:lsdException w:name="HTML Typewriter" w:semiHidden="1" w:unhideWhenUsed="1"/>
     <w:lsdException w:name="HTML Variable" w:semiHidden="1" w:unhideWhenUsed="1"/>
+    <w:lsdException w:name="Normal Table" w:semiHidden="1" w:unhideWhenUsed="1"/>
     <w:lsdException w:name="annotation subject" w:semiHidden="1" w:unhideWhenUsed="1"/>
     <w:lsdException w:name="No List" w:semiHidden="1" w:unhideWhenUsed="1"/>
     <w:lsdException w:name="Outline List 1" w:semiHidden="1" w:unhideWhenUsed="1"/>
@@ -193,8 +194,10 @@
     <w:lsdException w:name="Table Elegant" w:semiHidden="1" w:unhideWhenUsed="1"/>
     <w:lsdException w:name="Table Professional" w:semiHidden="1" w:unhideWhenUsed="1"/>
     <w:lsdException w:name="Table Subtle 1" w:semiHidden="1" w:unhideWhenUsed="1"/>
+    <w:lsdException w:name="Table Subtle 2" w:semiHidden="1" w:unhideWhenUsed="1"/>
     <w:lsdException w:name="Table Web 1" w:semiHidden="1" w:unhideWhenUsed="1"/>
     <w:lsdException w:name="Table Web 2" w:semiHidden="1" w:unhideWhenUsed="1"/>
+    <w:lsdException w:name="Table Web 3" w:semiHidden="1" w:unhideWhenUsed="1"/>
     <w:lsdException w:name="Balloon Text" w:semiHidden="1" w:unhideWhenUsed="1"/>
     <w:lsdException w:name="Table Grid" w:uiPriority="39"/>
     <w:lsdException w:name="Table Theme" w:semiHidden="1" w:unhideWhenUsed="1"/>

</xml_diff>